<commit_message>
add UI prototype and revise use case diagram
</commit_message>
<xml_diff>
--- a/document/Glossary_SAD.docx
+++ b/document/Glossary_SAD.docx
@@ -8,7 +8,12 @@
         <w:jc w:val="right"/>
       </w:pPr>
       <w:r>
-        <w:t>15CTT-Group3</w:t>
+        <w:t>15CTT-Grou</w:t>
+      </w:r>
+      <w:bookmarkStart w:id="0" w:name="_GoBack"/>
+      <w:bookmarkEnd w:id="0"/>
+      <w:r>
+        <w:t>p3</w:t>
       </w:r>
     </w:p>
     <w:p>
@@ -19,21 +24,11 @@
       <w:r>
         <w:t>Glossary</w:t>
       </w:r>
-      <w:r>
-        <w:fldChar w:fldCharType="begin"/>
-      </w:r>
-      <w:r>
-        <w:instrText xml:space="preserve"> TITLE  \* MERGEFORMAT </w:instrText>
-      </w:r>
-      <w:r>
-        <w:fldChar w:fldCharType="separate"/>
-      </w:r>
-      <w:r>
-        <w:t xml:space="preserve"> Document</w:t>
-      </w:r>
-      <w:r>
-        <w:fldChar w:fldCharType="end"/>
-      </w:r>
+      <w:fldSimple w:instr=" TITLE  \* MERGEFORMAT ">
+        <w:r>
+          <w:t xml:space="preserve"> Document</w:t>
+        </w:r>
+      </w:fldSimple>
     </w:p>
     <w:p>
       <w:pPr>
@@ -88,8 +83,6 @@
       <w:pPr>
         <w:pStyle w:val="Title"/>
       </w:pPr>
-      <w:bookmarkStart w:id="0" w:name="_GoBack"/>
-      <w:bookmarkEnd w:id="0"/>
       <w:r>
         <w:lastRenderedPageBreak/>
         <w:t>Table of Contents</w:t>
@@ -1056,11 +1049,21 @@
           <w:r>
             <w:sym w:font="Symbol" w:char="F0D3"/>
           </w:r>
-          <w:fldSimple w:instr=" DOCPROPERTY &quot;Company&quot;  \* MERGEFORMAT ">
-            <w:r>
-              <w:t>&lt;Company Name&gt;</w:t>
-            </w:r>
-          </w:fldSimple>
+          <w:r>
+            <w:fldChar w:fldCharType="begin"/>
+          </w:r>
+          <w:r>
+            <w:instrText xml:space="preserve"> DOCPROPERTY "Company"  \* MERGEFORMAT </w:instrText>
+          </w:r>
+          <w:r>
+            <w:fldChar w:fldCharType="separate"/>
+          </w:r>
+          <w:r>
+            <w:t>&lt;Company Name&gt;</w:t>
+          </w:r>
+          <w:r>
+            <w:fldChar w:fldCharType="end"/>
+          </w:r>
           <w:r>
             <w:t xml:space="preserve">, </w:t>
           </w:r>
@@ -1255,6 +1258,14 @@
       </w:rPr>
       <w:t>Group03</w:t>
     </w:r>
+    <w:r>
+      <w:rPr>
+        <w:rFonts w:ascii="Arial" w:hAnsi="Arial"/>
+        <w:b/>
+        <w:sz w:val="36"/>
+      </w:rPr>
+      <w:t>_15CTT</w:t>
+    </w:r>
   </w:p>
   <w:p>
     <w:pPr>
@@ -1330,11 +1341,21 @@
           <w:tcW w:w="6379" w:type="dxa"/>
         </w:tcPr>
         <w:p>
-          <w:fldSimple w:instr=" TITLE  \* MERGEFORMAT ">
-            <w:r>
-              <w:t>Software Architecture Document</w:t>
-            </w:r>
-          </w:fldSimple>
+          <w:r>
+            <w:fldChar w:fldCharType="begin"/>
+          </w:r>
+          <w:r>
+            <w:instrText xml:space="preserve"> TITLE  \* MERGEFORMAT </w:instrText>
+          </w:r>
+          <w:r>
+            <w:fldChar w:fldCharType="separate"/>
+          </w:r>
+          <w:r>
+            <w:t>Software Architecture Document</w:t>
+          </w:r>
+          <w:r>
+            <w:fldChar w:fldCharType="end"/>
+          </w:r>
         </w:p>
       </w:tc>
       <w:tc>

</xml_diff>